<commit_message>
Add isDead() + get403() + fix URL
Oui.
</commit_message>
<xml_diff>
--- a/GESTBASE/Documentation/LB_Documentation_technique.docx
+++ b/GESTBASE/Documentation/LB_Documentation_technique.docx
@@ -1247,7 +1247,6 @@
           <w:lang w:val="en-US"/>
         </w:rPr>
       </w:pPr>
-      <w:proofErr w:type="spellStart"/>
       <w:r>
         <w:rPr>
           <w:i/>
@@ -1262,7 +1261,6 @@
         </w:rPr>
         <w:t>ndex.php</w:t>
       </w:r>
-      <w:proofErr w:type="spellEnd"/>
       <w:r>
         <w:rPr>
           <w:i/>
@@ -1672,28 +1670,24 @@
       <w:r>
         <w:t>Après authentification, l’utilisateur sera renvoyé dans la page d’accueil (</w:t>
       </w:r>
-      <w:proofErr w:type="spellStart"/>
       <w:r>
         <w:rPr>
           <w:b/>
         </w:rPr>
         <w:t>ViewAfterLogin.php</w:t>
       </w:r>
-      <w:proofErr w:type="spellEnd"/>
       <w:r>
         <w:t xml:space="preserve">). </w:t>
       </w:r>
       <w:r>
         <w:t xml:space="preserve">Un </w:t>
       </w:r>
-      <w:proofErr w:type="spellStart"/>
       <w:r>
         <w:rPr>
           <w:b/>
         </w:rPr>
         <w:t>header.php</w:t>
       </w:r>
-      <w:proofErr w:type="spellEnd"/>
       <w:r>
         <w:t xml:space="preserve"> sera chargé sur toutes les pages du dossier View. Cet header sert de navigateur pour l’utilisateur</w:t>
       </w:r>
@@ -1828,20 +1822,12 @@
           <w:i/>
         </w:rPr>
       </w:pPr>
-      <w:proofErr w:type="spellStart"/>
       <w:r>
         <w:rPr>
           <w:i/>
         </w:rPr>
         <w:lastRenderedPageBreak/>
-        <w:t>Header.php</w:t>
-      </w:r>
-      <w:proofErr w:type="spellEnd"/>
-      <w:r>
-        <w:rPr>
-          <w:i/>
-        </w:rPr>
-        <w:t xml:space="preserve"> l.9</w:t>
+        <w:t>Header.php l.9</w:t>
       </w:r>
     </w:p>
     <w:p>
@@ -1888,20 +1874,7 @@
     </w:p>
     <w:p>
       <w:r>
-        <w:t>Ici « </w:t>
-      </w:r>
-      <w:proofErr w:type="spellStart"/>
-      <w:proofErr w:type="gramStart"/>
-      <w:r>
-        <w:t>HomeReturn</w:t>
-      </w:r>
-      <w:proofErr w:type="spellEnd"/>
-      <w:r>
-        <w:t>(</w:t>
-      </w:r>
-      <w:proofErr w:type="gramEnd"/>
-      <w:r>
-        <w:t>) ; » renvoie</w:t>
+        <w:t>Ici « HomeReturn() ; » renvoie</w:t>
       </w:r>
       <w:r>
         <w:t xml:space="preserve"> à un script stocké dans </w:t>
@@ -1913,29 +1886,14 @@
         <w:t>Redirection.js</w:t>
       </w:r>
       <w:r>
-        <w:t xml:space="preserve">, qui renvoie tout simplement l’utilisateur à la page d’accueil pour permettre les cas où l’URL possède une action, d’effacer cette dernière et charger la page. Le return false ; qui le suit empêche la page de prendre en compte le lien du href si </w:t>
-      </w:r>
-      <w:proofErr w:type="spellStart"/>
-      <w:proofErr w:type="gramStart"/>
-      <w:r>
-        <w:t>HomeReturn</w:t>
-      </w:r>
-      <w:proofErr w:type="spellEnd"/>
-      <w:r>
-        <w:t>(</w:t>
-      </w:r>
-      <w:proofErr w:type="gramEnd"/>
-      <w:r>
-        <w:t xml:space="preserve">) fonctionne. Si ce n’est pas le cas, on redirige l’utilisateur vers </w:t>
-      </w:r>
-      <w:proofErr w:type="spellStart"/>
+        <w:t xml:space="preserve">, qui renvoie tout simplement l’utilisateur à la page d’accueil pour permettre les cas où l’URL possède une action, d’effacer cette dernière et charger la page. Le return false ; qui le suit empêche la page de prendre en compte le lien du href si HomeReturn() fonctionne. Si ce n’est pas le cas, on redirige l’utilisateur vers </w:t>
+      </w:r>
       <w:r>
         <w:rPr>
           <w:b/>
         </w:rPr>
         <w:t>JavascriptError.php</w:t>
       </w:r>
-      <w:proofErr w:type="spellEnd"/>
       <w:r>
         <w:t xml:space="preserve"> pour lui indiquer que son Javascript est désactivé. </w:t>
       </w:r>
@@ -1971,14 +1929,12 @@
       <w:r>
         <w:t xml:space="preserve">Les cookies seront générés dans </w:t>
       </w:r>
-      <w:proofErr w:type="spellStart"/>
       <w:r>
         <w:rPr>
           <w:b/>
         </w:rPr>
         <w:t>fonctions.php</w:t>
       </w:r>
-      <w:proofErr w:type="spellEnd"/>
       <w:r>
         <w:t xml:space="preserve">, une fois que le contenu des requêtes contrôlé. </w:t>
       </w:r>
@@ -1986,37 +1942,18 @@
     <w:p>
       <w:pPr>
         <w:spacing w:after="0"/>
-        <w:rPr>
-          <w:lang w:val="en-US"/>
-        </w:rPr>
-      </w:pPr>
-      <w:proofErr w:type="spellStart"/>
-      <w:r>
-        <w:rPr>
-          <w:lang w:val="en-US"/>
-        </w:rPr>
+      </w:pPr>
+      <w:r>
         <w:t>c</w:t>
       </w:r>
       <w:r>
-        <w:rPr>
-          <w:lang w:val="en-US"/>
-        </w:rPr>
         <w:t>ontroller.php</w:t>
       </w:r>
-      <w:proofErr w:type="spellEnd"/>
-      <w:r>
-        <w:rPr>
-          <w:lang w:val="en-US"/>
-        </w:rPr>
+      <w:r>
         <w:t xml:space="preserve"> l.78</w:t>
       </w:r>
     </w:p>
     <w:p>
-      <w:pPr>
-        <w:rPr>
-          <w:lang w:val="en-US"/>
-        </w:rPr>
-      </w:pPr>
       <w:r>
         <w:rPr>
           <w:noProof/>
@@ -2058,67 +1995,206 @@
         </w:drawing>
       </w:r>
       <w:r>
+        <w:t xml:space="preserve">  </w:t>
+      </w:r>
+    </w:p>
+    <w:p>
+      <w:r>
+        <w:t>$_COOKIE[‘Utilisateur’] contiendra d</w:t>
+      </w:r>
+      <w:r>
+        <w:t xml:space="preserve">onc le nom de l’utilisateur (string) et $_COOKIE[‘Level’] un booléen dont 1 signifie que l’utilisateur est administrateur. On pourra les appeler partout dans n’importe quelle page de l’application tant qu’ils existent. </w:t>
+      </w:r>
+      <w:bookmarkStart w:id="6" w:name="_Toc10352070"/>
+    </w:p>
+    <w:p>
+      <w:pPr>
+        <w:pStyle w:val="Titre1"/>
         <w:rPr>
           <w:lang w:val="en-US"/>
         </w:rPr>
-        <w:t xml:space="preserve">  </w:t>
-      </w:r>
-    </w:p>
-    <w:p>
-      <w:r>
-        <w:t>$_COOKIE[‘Utilisateur’] contiendra d</w:t>
-      </w:r>
-      <w:r>
-        <w:t>onc le nom de l’utilisateur (string) et $_COOKIE[‘Level’] un booléen dont 1 signifie que l’utilisateur est administrateur. On pourra les appeler partout dans n’importe quelle page de l’application</w:t>
-      </w:r>
-      <w:bookmarkStart w:id="6" w:name="_GoBack"/>
-      <w:bookmarkEnd w:id="6"/>
-      <w:r>
-        <w:t xml:space="preserve"> tant qu’ils existent. </w:t>
-      </w:r>
-    </w:p>
-    <w:p>
-      <w:pPr>
-        <w:pStyle w:val="Titre1"/>
-      </w:pPr>
-      <w:bookmarkStart w:id="7" w:name="_Toc10352070"/>
-      <w:r>
+      </w:pPr>
+      <w:r>
+        <w:rPr>
+          <w:lang w:val="en-US"/>
+        </w:rPr>
         <w:lastRenderedPageBreak/>
         <w:t>Model</w:t>
       </w:r>
+      <w:bookmarkEnd w:id="6"/>
+    </w:p>
+    <w:p>
+      <w:pPr>
+        <w:rPr>
+          <w:lang w:val="en-US"/>
+        </w:rPr>
+      </w:pPr>
+    </w:p>
+    <w:p>
+      <w:pPr>
+        <w:pStyle w:val="Titre2"/>
+        <w:rPr>
+          <w:lang w:val="en-US"/>
+        </w:rPr>
+      </w:pPr>
+      <w:r>
+        <w:rPr>
+          <w:lang w:val="en-US"/>
+        </w:rPr>
+        <w:t>login()</w:t>
+      </w:r>
+    </w:p>
+    <w:p>
+      <w:pPr>
+        <w:rPr>
+          <w:lang w:val="en-US"/>
+        </w:rPr>
+      </w:pPr>
+      <w:r>
+        <w:rPr>
+          <w:lang w:val="en-US"/>
+        </w:rPr>
+        <w:t>TODO</w:t>
+      </w:r>
+    </w:p>
+    <w:p>
+      <w:pPr>
+        <w:pStyle w:val="Titre2"/>
+        <w:rPr>
+          <w:lang w:val="en-US"/>
+        </w:rPr>
+      </w:pPr>
+      <w:r>
+        <w:rPr>
+          <w:lang w:val="en-US"/>
+        </w:rPr>
+        <w:t>logout()</w:t>
+      </w:r>
+    </w:p>
+    <w:p>
+      <w:pPr>
+        <w:rPr>
+          <w:lang w:val="en-US"/>
+        </w:rPr>
+      </w:pPr>
+      <w:r>
+        <w:rPr>
+          <w:lang w:val="en-US"/>
+        </w:rPr>
+        <w:t>TODO</w:t>
+      </w:r>
+    </w:p>
+    <w:p>
+      <w:pPr>
+        <w:pStyle w:val="Titre2"/>
+        <w:rPr>
+          <w:lang w:val="en-US"/>
+        </w:rPr>
+      </w:pPr>
+      <w:r>
+        <w:rPr>
+          <w:lang w:val="en-US"/>
+        </w:rPr>
+        <w:t>isAdmin()</w:t>
+      </w:r>
+    </w:p>
+    <w:p>
+      <w:pPr>
+        <w:rPr>
+          <w:lang w:val="en-US"/>
+        </w:rPr>
+      </w:pPr>
+      <w:r>
+        <w:rPr>
+          <w:lang w:val="en-US"/>
+        </w:rPr>
+        <w:t>TODO</w:t>
+      </w:r>
+    </w:p>
+    <w:p>
+      <w:pPr>
+        <w:pStyle w:val="Titre1"/>
+        <w:rPr>
+          <w:lang w:val="en-US"/>
+        </w:rPr>
+      </w:pPr>
+      <w:bookmarkStart w:id="7" w:name="_Toc10352071"/>
+      <w:r>
+        <w:rPr>
+          <w:lang w:val="en-US"/>
+        </w:rPr>
+        <w:t>View</w:t>
+      </w:r>
       <w:bookmarkEnd w:id="7"/>
     </w:p>
     <w:p>
-      <w:proofErr w:type="spellStart"/>
-      <w:proofErr w:type="gramStart"/>
-      <w:r>
-        <w:t>hhhh</w:t>
-      </w:r>
-      <w:proofErr w:type="spellEnd"/>
-      <w:proofErr w:type="gramEnd"/>
+      <w:pPr>
+        <w:pStyle w:val="Titre2"/>
+      </w:pPr>
+      <w:r>
+        <w:t>Login (dossier)</w:t>
+      </w:r>
+    </w:p>
+    <w:p>
+      <w:r>
+        <w:t>TO</w:t>
+      </w:r>
+      <w:r>
+        <w:t>DO</w:t>
+      </w:r>
+      <w:bookmarkStart w:id="8" w:name="_GoBack"/>
+      <w:bookmarkEnd w:id="8"/>
+    </w:p>
+    <w:p>
+      <w:pPr>
+        <w:pStyle w:val="Titre2"/>
+      </w:pPr>
+      <w:r>
+        <w:t>Template (dossier)</w:t>
+      </w:r>
+    </w:p>
+    <w:p>
+      <w:r>
+        <w:t>TODO</w:t>
+      </w:r>
+    </w:p>
+    <w:p>
+      <w:pPr>
+        <w:pStyle w:val="Titre2"/>
+        <w:rPr>
+          <w:lang w:val="en-US"/>
+        </w:rPr>
+      </w:pPr>
+      <w:r>
+        <w:rPr>
+          <w:lang w:val="en-US"/>
+        </w:rPr>
+        <w:t>HomeReturn()</w:t>
+      </w:r>
+    </w:p>
+    <w:p>
+      <w:pPr>
+        <w:rPr>
+          <w:lang w:val="en-US"/>
+        </w:rPr>
+      </w:pPr>
+      <w:r>
+        <w:rPr>
+          <w:lang w:val="en-US"/>
+        </w:rPr>
+        <w:t>TODO</w:t>
+      </w:r>
+    </w:p>
+    <w:p>
+      <w:pPr>
+        <w:rPr>
+          <w:lang w:val="en-US"/>
+        </w:rPr>
+      </w:pPr>
     </w:p>
     <w:p>
       <w:pPr>
         <w:pStyle w:val="Titre1"/>
-      </w:pPr>
-      <w:bookmarkStart w:id="8" w:name="_Toc10352071"/>
-      <w:r>
-        <w:t>View</w:t>
-      </w:r>
-      <w:bookmarkEnd w:id="8"/>
-    </w:p>
-    <w:p>
-      <w:proofErr w:type="spellStart"/>
-      <w:proofErr w:type="gramStart"/>
-      <w:r>
-        <w:t>hhhh</w:t>
-      </w:r>
-      <w:proofErr w:type="spellEnd"/>
-      <w:proofErr w:type="gramEnd"/>
-    </w:p>
-    <w:p>
-      <w:pPr>
-        <w:pStyle w:val="Titre1"/>
         <w:rPr>
           <w:lang w:val="en-US"/>
         </w:rPr>
@@ -2146,18 +2222,97 @@
     </w:p>
     <w:p>
       <w:pPr>
+        <w:pStyle w:val="Titre2"/>
         <w:rPr>
           <w:lang w:val="en-US"/>
         </w:rPr>
       </w:pPr>
-      <w:proofErr w:type="spellStart"/>
       <w:r>
         <w:rPr>
           <w:lang w:val="en-US"/>
         </w:rPr>
-        <w:t>Blblblb</w:t>
-      </w:r>
-      <w:proofErr w:type="spellEnd"/>
+        <w:t>getConnexion()</w:t>
+      </w:r>
+    </w:p>
+    <w:p>
+      <w:pPr>
+        <w:rPr>
+          <w:lang w:val="en-US"/>
+        </w:rPr>
+      </w:pPr>
+      <w:r>
+        <w:rPr>
+          <w:lang w:val="en-US"/>
+        </w:rPr>
+        <w:t>TODO</w:t>
+      </w:r>
+    </w:p>
+    <w:p>
+      <w:pPr>
+        <w:pStyle w:val="Titre2"/>
+        <w:rPr>
+          <w:lang w:val="en-US"/>
+        </w:rPr>
+      </w:pPr>
+      <w:r>
+        <w:rPr>
+          <w:lang w:val="en-US"/>
+        </w:rPr>
+        <w:t>getDeconnexion()</w:t>
+      </w:r>
+    </w:p>
+    <w:p>
+      <w:pPr>
+        <w:rPr>
+          <w:lang w:val="en-US"/>
+        </w:rPr>
+      </w:pPr>
+      <w:r>
+        <w:rPr>
+          <w:lang w:val="en-US"/>
+        </w:rPr>
+        <w:t>TO</w:t>
+      </w:r>
+      <w:r>
+        <w:rPr>
+          <w:lang w:val="en-US"/>
+        </w:rPr>
+        <w:t>DO</w:t>
+      </w:r>
+    </w:p>
+    <w:p>
+      <w:pPr>
+        <w:pStyle w:val="Titre2"/>
+        <w:rPr>
+          <w:lang w:val="en-US"/>
+        </w:rPr>
+      </w:pPr>
+      <w:r>
+        <w:rPr>
+          <w:lang w:val="en-US"/>
+        </w:rPr>
+        <w:t>get403()</w:t>
+      </w:r>
+    </w:p>
+    <w:p>
+      <w:pPr>
+        <w:rPr>
+          <w:lang w:val="en-US"/>
+        </w:rPr>
+      </w:pPr>
+      <w:r>
+        <w:rPr>
+          <w:lang w:val="en-US"/>
+        </w:rPr>
+        <w:t>TODO</w:t>
+      </w:r>
+    </w:p>
+    <w:p>
+      <w:pPr>
+        <w:rPr>
+          <w:lang w:val="en-US"/>
+        </w:rPr>
+      </w:pPr>
     </w:p>
     <w:sectPr>
       <w:footerReference w:type="default" r:id="rId16"/>
@@ -3193,7 +3348,7 @@
     <w:uiPriority w:val="9"/>
     <w:unhideWhenUsed/>
     <w:qFormat/>
-    <w:rsid w:val="00333D0D"/>
+    <w:rsid w:val="00501690"/>
     <w:pPr>
       <w:keepNext/>
       <w:keepLines/>
@@ -3203,7 +3358,6 @@
     </w:pPr>
     <w:rPr>
       <w:rFonts w:asciiTheme="majorHAnsi" w:eastAsiaTheme="majorEastAsia" w:hAnsiTheme="majorHAnsi" w:cstheme="majorBidi"/>
-      <w:caps/>
       <w:color w:val="007789" w:themeColor="accent1" w:themeShade="BF"/>
       <w:sz w:val="24"/>
     </w:rPr>
@@ -3365,10 +3519,9 @@
     <w:basedOn w:val="Policepardfaut"/>
     <w:link w:val="Titre2"/>
     <w:uiPriority w:val="9"/>
-    <w:rsid w:val="00333D0D"/>
+    <w:rsid w:val="00501690"/>
     <w:rPr>
       <w:rFonts w:asciiTheme="majorHAnsi" w:eastAsiaTheme="majorEastAsia" w:hAnsiTheme="majorHAnsi" w:cstheme="majorBidi"/>
-      <w:caps/>
       <w:color w:val="007789" w:themeColor="accent1" w:themeShade="BF"/>
       <w:sz w:val="24"/>
     </w:rPr>
@@ -4460,7 +4613,7 @@
 </file>
 
 <file path=customXml/itemProps1.xml><?xml version="1.0" encoding="utf-8"?>
-<ds:datastoreItem xmlns:ds="http://schemas.openxmlformats.org/officeDocument/2006/customXml" ds:itemID="{BB8EADFC-1A0B-4173-9800-5F36DD34FF16}">
+<ds:datastoreItem xmlns:ds="http://schemas.openxmlformats.org/officeDocument/2006/customXml" ds:itemID="{362C1C98-7BC0-4444-AFD5-8B6BBFFEEF4F}">
   <ds:schemaRefs>
     <ds:schemaRef ds:uri="http://schemas.openxmlformats.org/officeDocument/2006/bibliography"/>
   </ds:schemaRefs>

</xml_diff>